<commit_message>
Modificación de los requerimientos
</commit_message>
<xml_diff>
--- a/Documentación/Requerimientos del sistema.docx
+++ b/Documentación/Requerimientos del sistema.docx
@@ -1,6 +1,6 @@
 
 <file path=word/document.xml><?xml version="1.0" encoding="utf-8"?>
-<w:document xmlns:wpc="http://schemas.microsoft.com/office/word/2010/wordprocessingCanvas" xmlns:cx="http://schemas.microsoft.com/office/drawing/2014/chartex" xmlns:cx1="http://schemas.microsoft.com/office/drawing/2015/9/8/chartex" xmlns:mc="http://schemas.openxmlformats.org/markup-compatibility/2006" xmlns:o="urn:schemas-microsoft-com:office:office" xmlns:r="http://schemas.openxmlformats.org/officeDocument/2006/relationships" xmlns:m="http://schemas.openxmlformats.org/officeDocument/2006/math" xmlns:v="urn:schemas-microsoft-com:vml" xmlns:wp14="http://schemas.microsoft.com/office/word/2010/wordprocessingDrawing" xmlns:wp="http://schemas.openxmlformats.org/drawingml/2006/wordprocessingDrawing" xmlns:w10="urn:schemas-microsoft-com:office:word" xmlns:w="http://schemas.openxmlformats.org/wordprocessingml/2006/main" xmlns:w14="http://schemas.microsoft.com/office/word/2010/wordml" xmlns:w15="http://schemas.microsoft.com/office/word/2012/wordml" xmlns:w16se="http://schemas.microsoft.com/office/word/2015/wordml/symex" xmlns:wpg="http://schemas.microsoft.com/office/word/2010/wordprocessingGroup" xmlns:wpi="http://schemas.microsoft.com/office/word/2010/wordprocessingInk" xmlns:wne="http://schemas.microsoft.com/office/word/2006/wordml" xmlns:wps="http://schemas.microsoft.com/office/word/2010/wordprocessingShape" mc:Ignorable="w14 w15 w16se wp14">
+<w:document xmlns:wpc="http://schemas.microsoft.com/office/word/2010/wordprocessingCanvas" xmlns:mc="http://schemas.openxmlformats.org/markup-compatibility/2006" xmlns:o="urn:schemas-microsoft-com:office:office" xmlns:r="http://schemas.openxmlformats.org/officeDocument/2006/relationships" xmlns:m="http://schemas.openxmlformats.org/officeDocument/2006/math" xmlns:v="urn:schemas-microsoft-com:vml" xmlns:wp14="http://schemas.microsoft.com/office/word/2010/wordprocessingDrawing" xmlns:wp="http://schemas.openxmlformats.org/drawingml/2006/wordprocessingDrawing" xmlns:w10="urn:schemas-microsoft-com:office:word" xmlns:w="http://schemas.openxmlformats.org/wordprocessingml/2006/main" xmlns:w14="http://schemas.microsoft.com/office/word/2010/wordml" xmlns:w15="http://schemas.microsoft.com/office/word/2012/wordml" xmlns:wpg="http://schemas.microsoft.com/office/word/2010/wordprocessingGroup" xmlns:wpi="http://schemas.microsoft.com/office/word/2010/wordprocessingInk" xmlns:wne="http://schemas.microsoft.com/office/word/2006/wordml" xmlns:wps="http://schemas.microsoft.com/office/word/2010/wordprocessingShape" mc:Ignorable="w14 w15 wp14">
   <w:body>
     <w:p>
       <w:pPr>
@@ -35,32 +35,40 @@
           <w:sz w:val="24"/>
           <w:szCs w:val="24"/>
         </w:rPr>
-        <w:t>RF001: calcular el área.</w:t>
-      </w:r>
-    </w:p>
-    <w:p>
-      <w:pPr>
-        <w:rPr>
-          <w:rFonts w:ascii="Times New Roman" w:hAnsi="Times New Roman" w:cs="Times New Roman"/>
-          <w:sz w:val="24"/>
-          <w:szCs w:val="24"/>
-        </w:rPr>
-      </w:pPr>
-      <w:r>
-        <w:rPr>
-          <w:rFonts w:ascii="Times New Roman" w:hAnsi="Times New Roman" w:cs="Times New Roman"/>
-          <w:sz w:val="24"/>
-          <w:szCs w:val="24"/>
-        </w:rPr>
-        <w:t>RF002: comprobar las longitude</w:t>
-      </w:r>
-      <w:r>
-        <w:rPr>
-          <w:rFonts w:ascii="Times New Roman" w:hAnsi="Times New Roman" w:cs="Times New Roman"/>
-          <w:sz w:val="24"/>
-          <w:szCs w:val="24"/>
-        </w:rPr>
-        <w:t>s formen realmente un triángulo</w:t>
+        <w:t>RF001: C</w:t>
+      </w:r>
+      <w:r>
+        <w:rPr>
+          <w:rFonts w:ascii="Times New Roman" w:hAnsi="Times New Roman" w:cs="Times New Roman"/>
+          <w:sz w:val="24"/>
+          <w:szCs w:val="24"/>
+        </w:rPr>
+        <w:t>alcular el área.</w:t>
+      </w:r>
+    </w:p>
+    <w:p>
+      <w:pPr>
+        <w:rPr>
+          <w:rFonts w:ascii="Times New Roman" w:hAnsi="Times New Roman" w:cs="Times New Roman"/>
+          <w:sz w:val="24"/>
+          <w:szCs w:val="24"/>
+        </w:rPr>
+      </w:pPr>
+      <w:r>
+        <w:rPr>
+          <w:rFonts w:ascii="Times New Roman" w:hAnsi="Times New Roman" w:cs="Times New Roman"/>
+          <w:sz w:val="24"/>
+          <w:szCs w:val="24"/>
+        </w:rPr>
+        <w:t>RF002</w:t>
+      </w:r>
+      <w:r>
+        <w:rPr>
+          <w:rFonts w:ascii="Times New Roman" w:hAnsi="Times New Roman" w:cs="Times New Roman"/>
+          <w:sz w:val="24"/>
+          <w:szCs w:val="24"/>
+        </w:rPr>
+        <w:t>: Validar si es un triángulo</w:t>
       </w:r>
       <w:r>
         <w:rPr>
@@ -85,31 +93,6 @@
           <w:sz w:val="24"/>
           <w:szCs w:val="24"/>
         </w:rPr>
-        <w:t>RF003: Validar si es un triángulo</w:t>
-      </w:r>
-      <w:r>
-        <w:rPr>
-          <w:rFonts w:ascii="Times New Roman" w:hAnsi="Times New Roman" w:cs="Times New Roman"/>
-          <w:sz w:val="24"/>
-          <w:szCs w:val="24"/>
-        </w:rPr>
-        <w:t>.</w:t>
-      </w:r>
-    </w:p>
-    <w:p>
-      <w:pPr>
-        <w:rPr>
-          <w:rFonts w:ascii="Times New Roman" w:hAnsi="Times New Roman" w:cs="Times New Roman"/>
-          <w:sz w:val="24"/>
-          <w:szCs w:val="24"/>
-        </w:rPr>
-      </w:pPr>
-      <w:r>
-        <w:rPr>
-          <w:rFonts w:ascii="Times New Roman" w:hAnsi="Times New Roman" w:cs="Times New Roman"/>
-          <w:sz w:val="24"/>
-          <w:szCs w:val="24"/>
-        </w:rPr>
         <w:t>RF004: Ingresar lados del triángulo.</w:t>
       </w:r>
     </w:p>
@@ -143,7 +126,7 @@
           <w:sz w:val="24"/>
           <w:szCs w:val="24"/>
         </w:rPr>
-        <w:t>: implementar las clases triang</w:t>
+        <w:t>: I</w:t>
       </w:r>
       <w:bookmarkStart w:id="0" w:name="_GoBack"/>
       <w:bookmarkEnd w:id="0"/>
@@ -153,7 +136,7 @@
           <w:sz w:val="24"/>
           <w:szCs w:val="24"/>
         </w:rPr>
-        <w:t>ulo.java, test triangulo.java y tecaldin.java</w:t>
+        <w:t>mplementar las clases triangulo.java, test triangulo.java y tecaldin.java</w:t>
       </w:r>
       <w:r>
         <w:rPr>
@@ -163,6 +146,15 @@
         </w:rPr>
         <w:t>.</w:t>
       </w:r>
+    </w:p>
+    <w:p>
+      <w:pPr>
+        <w:rPr>
+          <w:rFonts w:ascii="Times New Roman" w:hAnsi="Times New Roman" w:cs="Times New Roman"/>
+          <w:sz w:val="24"/>
+          <w:szCs w:val="24"/>
+        </w:rPr>
+      </w:pPr>
     </w:p>
     <w:p>
       <w:pPr>
@@ -238,7 +230,7 @@
 </file>
 
 <file path=word/styles.xml><?xml version="1.0" encoding="utf-8"?>
-<w:styles xmlns:mc="http://schemas.openxmlformats.org/markup-compatibility/2006" xmlns:r="http://schemas.openxmlformats.org/officeDocument/2006/relationships" xmlns:w="http://schemas.openxmlformats.org/wordprocessingml/2006/main" xmlns:w14="http://schemas.microsoft.com/office/word/2010/wordml" xmlns:w15="http://schemas.microsoft.com/office/word/2012/wordml" xmlns:w16se="http://schemas.microsoft.com/office/word/2015/wordml/symex" mc:Ignorable="w14 w15 w16se">
+<w:styles xmlns:mc="http://schemas.openxmlformats.org/markup-compatibility/2006" xmlns:r="http://schemas.openxmlformats.org/officeDocument/2006/relationships" xmlns:w="http://schemas.openxmlformats.org/wordprocessingml/2006/main" xmlns:w14="http://schemas.microsoft.com/office/word/2010/wordml" xmlns:w15="http://schemas.microsoft.com/office/word/2012/wordml" mc:Ignorable="w14 w15">
   <w:docDefaults>
     <w:rPrDefault>
       <w:rPr>

</xml_diff>